<commit_message>
Añado los comando de git
</commit_message>
<xml_diff>
--- a/archivo.docx
+++ b/archivo.docx
@@ -10,6 +10,115 @@
     <w:p>
       <w:r>
         <w:t>Punto N°4</w:t>
+      </w:r>
+    </w:p>
+    <w:p/>
+    <w:p>
+      <w:r>
+        <w:t>pwd= ver directorio actual</w:t>
+      </w:r>
+    </w:p>
+    <w:p>
+      <w:r>
+        <w:t>cd .. = Sirve para ir hacia atras en los directorios</w:t>
+      </w:r>
+    </w:p>
+    <w:p>
+      <w:r>
+        <w:t>ls = Te muestra las carpetas del directorio en el que estas</w:t>
+      </w:r>
+    </w:p>
+    <w:p>
+      <w:r>
+        <w:t>cd "nombre de la carpeta a la que queres ir" =Sirve para meterte en la carpeta en cuestion.</w:t>
+      </w:r>
+    </w:p>
+    <w:p>
+      <w:r>
+        <w:t>git init= nuevo repositorio</w:t>
+      </w:r>
+    </w:p>
+    <w:p>
+      <w:r>
+        <w:t>ls -alt= Muestra archivos ocultos</w:t>
+      </w:r>
+    </w:p>
+    <w:p>
+      <w:r>
+        <w:t>mkdir "nombre de la carpeta"=  crea un nueva carpeta</w:t>
+      </w:r>
+    </w:p>
+    <w:p>
+      <w:r>
+        <w:t>rm -r "nombre de la carpeta"= eliminar carpeta</w:t>
+      </w:r>
+    </w:p>
+    <w:p>
+      <w:r>
+        <w:t>"comando" --help= te muestra ayuda del comando en cuestion</w:t>
+      </w:r>
+    </w:p>
+    <w:p>
+      <w:r>
+        <w:t>clear = borra lo escrito en la pantalla</w:t>
+      </w:r>
+    </w:p>
+    <w:p>
+      <w:r>
+        <w:t>git config= te muestra las configuraciones de Git</w:t>
+      </w:r>
+    </w:p>
+    <w:p>
+      <w:r>
+        <w:t>git config --list= te muestra una lista de tus datos</w:t>
+      </w:r>
+    </w:p>
+    <w:p>
+      <w:r>
+        <w:t>git status= sirve para ver que archivos estan Untraket</w:t>
+      </w:r>
+    </w:p>
+    <w:p>
+      <w:r>
+        <w:t>git add "Nombre del archivo"= sirve para traker archivos</w:t>
+      </w:r>
+    </w:p>
+    <w:p>
+      <w:r>
+        <w:t>git rm --cached "nombre del archivo"= sirve para remor archivos traket</w:t>
+      </w:r>
+    </w:p>
+    <w:p>
+      <w:r>
+        <w:t>git commit -m "Mensaje"=sirve para commitar los archivos</w:t>
+      </w:r>
+    </w:p>
+    <w:p>
+      <w:r>
+        <w:t>git log = sirve para ver los commit</w:t>
+      </w:r>
+    </w:p>
+    <w:p>
+      <w:r>
+        <w:t>git diff "id del commit"= sirve para ver los cambios</w:t>
+      </w:r>
+    </w:p>
+    <w:p>
+      <w:r>
+        <w:t>git branch "nombre" = Crea una rama de commit en el repositorio</w:t>
+      </w:r>
+    </w:p>
+    <w:p>
+      <w:pPr>
+        <w:rPr>
+          <w:lang w:val="en-US"/>
+        </w:rPr>
+      </w:pPr>
+      <w:r>
+        <w:rPr>
+          <w:lang w:val="en-US"/>
+        </w:rPr>
+        <w:t>git checkout "id del commit" = vuelve al commit indicado</w:t>
       </w:r>
       <w:bookmarkStart w:id="0" w:name="_GoBack"/>
       <w:bookmarkEnd w:id="0"/>

</xml_diff>